<commit_message>
git-tfs-id: [https://slimbabay.visualstudio.com]$/Project 2 - ENGI3675;C42
</commit_message>
<xml_diff>
--- a/Team Documents/Project Documents/DeploymentDocument.docx
+++ b/Team Documents/Project Documents/DeploymentDocument.docx
@@ -266,27 +266,175 @@
     <w:p/>
     <w:p/>
     <w:p>
-      <w:pPr>
-        <w:rPr>
-          <w:rFonts w:asciiTheme="majorHAnsi" w:eastAsiaTheme="majorEastAsia" w:hAnsiTheme="majorHAnsi" w:cstheme="majorBidi"/>
-          <w:color w:val="2E74B5" w:themeColor="accent1" w:themeShade="BF"/>
-          <w:sz w:val="32"/>
-          <w:szCs w:val="32"/>
-        </w:rPr>
-      </w:pPr>
       <w:r>
         <w:br w:type="page"/>
       </w:r>
+      <w:r>
+        <w:lastRenderedPageBreak/>
+        <w:br w:type="page"/>
+      </w:r>
     </w:p>
     <w:p>
       <w:pPr>
         <w:pStyle w:val="Heading1"/>
         <w:jc w:val="center"/>
       </w:pPr>
+      <w:r>
+        <w:lastRenderedPageBreak/>
+        <w:t>Setup the DB with DDL Files</w:t>
+      </w:r>
+    </w:p>
+    <w:p/>
+    <w:p>
+      <w:pPr>
+        <w:pStyle w:val="ListParagraph"/>
+        <w:numPr>
+          <w:ilvl w:val="0"/>
+          <w:numId w:val="4"/>
+        </w:numPr>
+      </w:pPr>
+      <w:r>
+        <w:t xml:space="preserve">Open </w:t>
+      </w:r>
+      <w:proofErr w:type="spellStart"/>
+      <w:r>
+        <w:t>DatabaseSetup.sql</w:t>
+      </w:r>
+      <w:proofErr w:type="spellEnd"/>
+      <w:r>
+        <w:t xml:space="preserve"> which can be found in Team Documents -&gt; Scripts</w:t>
+      </w:r>
+    </w:p>
+    <w:p>
+      <w:pPr>
+        <w:pStyle w:val="ListParagraph"/>
+        <w:numPr>
+          <w:ilvl w:val="0"/>
+          <w:numId w:val="4"/>
+        </w:numPr>
+      </w:pPr>
+      <w:r>
+        <w:t xml:space="preserve">Open </w:t>
+      </w:r>
+      <w:proofErr w:type="spellStart"/>
+      <w:r>
+        <w:t>pgAdmin</w:t>
+      </w:r>
+      <w:proofErr w:type="spellEnd"/>
+      <w:r>
+        <w:t xml:space="preserve"> and connect to the server with your admin password.</w:t>
+      </w:r>
+    </w:p>
+    <w:p>
+      <w:pPr>
+        <w:pStyle w:val="ListParagraph"/>
+        <w:numPr>
+          <w:ilvl w:val="0"/>
+          <w:numId w:val="4"/>
+        </w:numPr>
+      </w:pPr>
+      <w:r>
+        <w:t>Connect to a database.</w:t>
+      </w:r>
+    </w:p>
+    <w:p>
+      <w:pPr>
+        <w:pStyle w:val="ListParagraph"/>
+        <w:numPr>
+          <w:ilvl w:val="0"/>
+          <w:numId w:val="4"/>
+        </w:numPr>
+      </w:pPr>
+      <w:r>
+        <w:t>Click the “Execute Arbitrary SQL Query Button”.</w:t>
+      </w:r>
+    </w:p>
+    <w:p>
+      <w:pPr>
+        <w:pStyle w:val="ListParagraph"/>
+        <w:numPr>
+          <w:ilvl w:val="0"/>
+          <w:numId w:val="4"/>
+        </w:numPr>
+      </w:pPr>
+      <w:r>
+        <w:t xml:space="preserve">Copy and paste the contents of </w:t>
+      </w:r>
+      <w:proofErr w:type="spellStart"/>
+      <w:r>
+        <w:t>DatabaseSetup.sql</w:t>
+      </w:r>
+      <w:proofErr w:type="spellEnd"/>
+      <w:r>
+        <w:t xml:space="preserve"> into the screen, each paste </w:t>
+      </w:r>
+      <w:proofErr w:type="gramStart"/>
+      <w:r>
+        <w:t>blocks  are</w:t>
+      </w:r>
+      <w:proofErr w:type="gramEnd"/>
+      <w:r>
+        <w:t xml:space="preserve"> separated by comments.</w:t>
+      </w:r>
+    </w:p>
+    <w:p>
+      <w:pPr>
+        <w:pStyle w:val="ListParagraph"/>
+        <w:numPr>
+          <w:ilvl w:val="0"/>
+          <w:numId w:val="4"/>
+        </w:numPr>
+      </w:pPr>
+      <w:r>
+        <w:t>Run the SQL command that was pasted.</w:t>
+      </w:r>
+    </w:p>
+    <w:p>
+      <w:pPr>
+        <w:pStyle w:val="ListParagraph"/>
+        <w:numPr>
+          <w:ilvl w:val="0"/>
+          <w:numId w:val="4"/>
+        </w:numPr>
+      </w:pPr>
+      <w:r>
+        <w:t xml:space="preserve">Repeat steps 5-6 for paste block in the </w:t>
+      </w:r>
+      <w:proofErr w:type="spellStart"/>
+      <w:r>
+        <w:t>Database.sql</w:t>
+      </w:r>
+      <w:proofErr w:type="spellEnd"/>
+      <w:r>
+        <w:t xml:space="preserve"> file.</w:t>
+      </w:r>
+    </w:p>
+    <w:p>
+      <w:pPr>
+        <w:pStyle w:val="ListParagraph"/>
+        <w:numPr>
+          <w:ilvl w:val="0"/>
+          <w:numId w:val="4"/>
+        </w:numPr>
+      </w:pPr>
+      <w:r>
+        <w:t>This completes the setup of the database.</w:t>
+      </w:r>
       <w:bookmarkStart w:id="0" w:name="_GoBack"/>
       <w:bookmarkEnd w:id="0"/>
-      <w:r>
-        <w:lastRenderedPageBreak/>
+    </w:p>
+    <w:p>
+      <w:r>
+        <w:br w:type="page"/>
+      </w:r>
+    </w:p>
+    <w:p/>
+    <w:p>
+      <w:pPr>
+        <w:pStyle w:val="Heading1"/>
+        <w:jc w:val="center"/>
+      </w:pPr>
+      <w:r>
         <w:t>C.A.S.E. Tools</w:t>
       </w:r>
     </w:p>
@@ -599,6 +747,95 @@
       </w:pPr>
     </w:lvl>
   </w:abstractNum>
+  <w:abstractNum w:abstractNumId="3">
+    <w:nsid w:val="717C0127"/>
+    <w:multiLevelType w:val="hybridMultilevel"/>
+    <w:tmpl w:val="21F29494"/>
+    <w:lvl w:ilvl="0" w:tplc="0409000F">
+      <w:start w:val="1"/>
+      <w:numFmt w:val="decimal"/>
+      <w:lvlText w:val="%1."/>
+      <w:lvlJc w:val="left"/>
+      <w:pPr>
+        <w:ind w:left="720" w:hanging="360"/>
+      </w:pPr>
+      <w:rPr>
+        <w:rFonts w:hint="default"/>
+      </w:rPr>
+    </w:lvl>
+    <w:lvl w:ilvl="1" w:tplc="04090019" w:tentative="1">
+      <w:start w:val="1"/>
+      <w:numFmt w:val="lowerLetter"/>
+      <w:lvlText w:val="%2."/>
+      <w:lvlJc w:val="left"/>
+      <w:pPr>
+        <w:ind w:left="1440" w:hanging="360"/>
+      </w:pPr>
+    </w:lvl>
+    <w:lvl w:ilvl="2" w:tplc="0409001B" w:tentative="1">
+      <w:start w:val="1"/>
+      <w:numFmt w:val="lowerRoman"/>
+      <w:lvlText w:val="%3."/>
+      <w:lvlJc w:val="right"/>
+      <w:pPr>
+        <w:ind w:left="2160" w:hanging="180"/>
+      </w:pPr>
+    </w:lvl>
+    <w:lvl w:ilvl="3" w:tplc="0409000F" w:tentative="1">
+      <w:start w:val="1"/>
+      <w:numFmt w:val="decimal"/>
+      <w:lvlText w:val="%4."/>
+      <w:lvlJc w:val="left"/>
+      <w:pPr>
+        <w:ind w:left="2880" w:hanging="360"/>
+      </w:pPr>
+    </w:lvl>
+    <w:lvl w:ilvl="4" w:tplc="04090019" w:tentative="1">
+      <w:start w:val="1"/>
+      <w:numFmt w:val="lowerLetter"/>
+      <w:lvlText w:val="%5."/>
+      <w:lvlJc w:val="left"/>
+      <w:pPr>
+        <w:ind w:left="3600" w:hanging="360"/>
+      </w:pPr>
+    </w:lvl>
+    <w:lvl w:ilvl="5" w:tplc="0409001B" w:tentative="1">
+      <w:start w:val="1"/>
+      <w:numFmt w:val="lowerRoman"/>
+      <w:lvlText w:val="%6."/>
+      <w:lvlJc w:val="right"/>
+      <w:pPr>
+        <w:ind w:left="4320" w:hanging="180"/>
+      </w:pPr>
+    </w:lvl>
+    <w:lvl w:ilvl="6" w:tplc="0409000F" w:tentative="1">
+      <w:start w:val="1"/>
+      <w:numFmt w:val="decimal"/>
+      <w:lvlText w:val="%7."/>
+      <w:lvlJc w:val="left"/>
+      <w:pPr>
+        <w:ind w:left="5040" w:hanging="360"/>
+      </w:pPr>
+    </w:lvl>
+    <w:lvl w:ilvl="7" w:tplc="04090019" w:tentative="1">
+      <w:start w:val="1"/>
+      <w:numFmt w:val="lowerLetter"/>
+      <w:lvlText w:val="%8."/>
+      <w:lvlJc w:val="left"/>
+      <w:pPr>
+        <w:ind w:left="5760" w:hanging="360"/>
+      </w:pPr>
+    </w:lvl>
+    <w:lvl w:ilvl="8" w:tplc="0409001B" w:tentative="1">
+      <w:start w:val="1"/>
+      <w:numFmt w:val="lowerRoman"/>
+      <w:lvlText w:val="%9."/>
+      <w:lvlJc w:val="right"/>
+      <w:pPr>
+        <w:ind w:left="6480" w:hanging="180"/>
+      </w:pPr>
+    </w:lvl>
+  </w:abstractNum>
   <w:num w:numId="1">
     <w:abstractNumId w:val="2"/>
   </w:num>
@@ -607,6 +844,9 @@
   </w:num>
   <w:num w:numId="3">
     <w:abstractNumId w:val="1"/>
+  </w:num>
+  <w:num w:numId="4">
+    <w:abstractNumId w:val="3"/>
   </w:num>
 </w:numbering>
 </file>

</xml_diff>